<commit_message>
switch from A4 to letter (everywhere)
</commit_message>
<xml_diff>
--- a/analyses/Brain_template_2022.docx
+++ b/analyses/Brain_template_2022.docx
@@ -634,6 +634,7 @@
         </w:rPr>
         <w:sectPr>
           <w:footerReference w:type="default" r:id="rId12"/>
+          <w:type w:val="continuous"/>
           <w:pgSz w:w="12240" w:h="15840" w:code="1"/>
           <w:pgMar w:top="1440" w:right="1440" w:bottom="1440" w:left="1440" w:header="708" w:footer="708" w:gutter="0"/>
           <w:cols w:space="708"/>
@@ -668,7 +669,6 @@
         <w:pStyle w:val="Title"/>
       </w:pPr>
       <w:r>
-        <w:lastRenderedPageBreak/>
         <w:t xml:space="preserve">Title is in sentence case, bold, centred and 18 </w:t>
       </w:r>
       <w:proofErr w:type="gramStart"/>
@@ -918,6 +918,7 @@
     <w:p/>
     <w:p>
       <w:r>
+        <w:lastRenderedPageBreak/>
         <w:t>Correspondence to:</w:t>
       </w:r>
       <w:r>
@@ -931,7 +932,6 @@
     </w:p>
     <w:p>
       <w:r>
-        <w:lastRenderedPageBreak/>
         <w:t>E-mail</w:t>
       </w:r>
     </w:p>
@@ -1418,7 +1418,14 @@
         <w:rPr>
           <w:lang w:val="en-US"/>
         </w:rPr>
-        <w:t xml:space="preserve"> and not embedded in the main text document.</w:t>
+        <w:t xml:space="preserve"> and not embedded in </w:t>
+      </w:r>
+      <w:r>
+        <w:rPr>
+          <w:lang w:val="en-US"/>
+        </w:rPr>
+        <w:lastRenderedPageBreak/>
+        <w:t>the main text document.</w:t>
       </w:r>
       <w:r>
         <w:rPr>
@@ -1653,7 +1660,11 @@
         <w:t>, at the end of the ‘Materials and methods’ section</w:t>
       </w:r>
       <w:r>
-        <w:t>. If data sharing is not applicable, please explain why.</w:t>
+        <w:t xml:space="preserve">. </w:t>
+      </w:r>
+      <w:r>
+        <w:lastRenderedPageBreak/>
+        <w:t>If data sharing is not applicable, please explain why.</w:t>
       </w:r>
       <w:r>
         <w:t xml:space="preserve"> </w:t>
@@ -1719,7 +1730,6 @@
     </w:p>
     <w:p>
       <w:r>
-        <w:lastRenderedPageBreak/>
         <w:t xml:space="preserve">All variables must be </w:t>
       </w:r>
       <w:r>
@@ -1929,6 +1939,7 @@
         <w:rPr>
           <w:color w:val="000000" w:themeColor="text1"/>
         </w:rPr>
+        <w:lastRenderedPageBreak/>
         <w:t>Co</w:t>
       </w:r>
       <w:r>
@@ -2035,7 +2046,6 @@
         <w:rPr>
           <w:color w:val="000000" w:themeColor="text1"/>
         </w:rPr>
-        <w:lastRenderedPageBreak/>
         <w:t>Supplementary material</w:t>
       </w:r>
       <w:r>
@@ -2265,6 +2275,7 @@
           <w:szCs w:val="24"/>
           <w:shd w:val="clear" w:color="auto" w:fill="FFFFFF"/>
         </w:rPr>
+        <w:lastRenderedPageBreak/>
         <w:t>communications’</w:t>
       </w:r>
       <w:proofErr w:type="gramEnd"/>
@@ -2333,7 +2344,6 @@
         <w:rPr>
           <w:b/>
         </w:rPr>
-        <w:lastRenderedPageBreak/>
         <w:t>Figure 1 All figures should have a short figure heading highlighted in bold font.</w:t>
       </w:r>
       <w:r>
@@ -2445,7 +2455,8 @@
       </w:r>
     </w:p>
     <w:sectPr>
-      <w:pgSz w:w="11906" w:h="16838"/>
+      <w:type w:val="continuous"/>
+      <w:pgSz w:w="12240" w:h="15840" w:code="1"/>
       <w:pgMar w:top="1440" w:right="1440" w:bottom="1440" w:left="1440" w:header="708" w:footer="708" w:gutter="0"/>
       <w:cols w:space="708"/>
       <w:docGrid w:linePitch="360"/>
@@ -3973,6 +3984,21 @@
 </file>
 
 <file path=customXml/item1.xml><?xml version="1.0" encoding="utf-8"?>
+<p:properties xmlns:p="http://schemas.microsoft.com/office/2006/metadata/properties" xmlns:xsi="http://www.w3.org/2001/XMLSchema-instance" xmlns:pc="http://schemas.microsoft.com/office/infopath/2007/PartnerControls">
+  <documentManagement/>
+</p:properties>
+</file>
+
+<file path=customXml/item2.xml><?xml version="1.0" encoding="utf-8"?>
+<?mso-contentType ?>
+<FormTemplates xmlns="http://schemas.microsoft.com/sharepoint/v3/contenttype/forms">
+  <Display>DocumentLibraryForm</Display>
+  <Edit>DocumentLibraryForm</Edit>
+  <New>DocumentLibraryForm</New>
+</FormTemplates>
+</file>
+
+<file path=customXml/item3.xml><?xml version="1.0" encoding="utf-8"?>
 <ct:contentTypeSchema xmlns:ct="http://schemas.microsoft.com/office/2006/metadata/contentType" xmlns:ma="http://schemas.microsoft.com/office/2006/metadata/properties/metaAttributes" ct:_="" ma:_="" ma:contentTypeName="Unknown Document Type" ma:contentTypeID="0x010104" ma:contentTypeVersion="0" ma:contentTypeDescription="" ma:contentTypeScope="" ma:versionID="05d83ceaa0bbd2e3bc716e6e66bd857a">
   <xsd:schema xmlns:xsd="http://www.w3.org/2001/XMLSchema" xmlns:xs="http://www.w3.org/2001/XMLSchema" xmlns:p="http://schemas.microsoft.com/office/2006/metadata/properties" targetNamespace="http://schemas.microsoft.com/office/2006/metadata/properties" ma:root="true" ma:fieldsID="b3d69fe45253d5ff147bb69036b756a7">
     <xsd:element name="properties">
@@ -4086,32 +4112,10 @@
 </ct:contentTypeSchema>
 </file>
 
-<file path=customXml/item2.xml><?xml version="1.0" encoding="utf-8"?>
-<?mso-contentType ?>
-<FormTemplates xmlns="http://schemas.microsoft.com/sharepoint/v3/contenttype/forms">
-  <Display>DocumentLibraryForm</Display>
-  <Edit>DocumentLibraryForm</Edit>
-  <New>DocumentLibraryForm</New>
-</FormTemplates>
-</file>
-
-<file path=customXml/item3.xml><?xml version="1.0" encoding="utf-8"?>
-<p:properties xmlns:p="http://schemas.microsoft.com/office/2006/metadata/properties" xmlns:xsi="http://www.w3.org/2001/XMLSchema-instance" xmlns:pc="http://schemas.microsoft.com/office/infopath/2007/PartnerControls">
-  <documentManagement/>
-</p:properties>
-</file>
-
 <file path=customXml/itemProps1.xml><?xml version="1.0" encoding="utf-8"?>
-<ds:datastoreItem xmlns:ds="http://schemas.openxmlformats.org/officeDocument/2006/customXml" ds:itemID="{67C94F6C-8C98-4E85-BD86-CDCF667B3125}">
+<ds:datastoreItem xmlns:ds="http://schemas.openxmlformats.org/officeDocument/2006/customXml" ds:itemID="{90516DBC-4751-4E50-BD2A-469614D3F8BD}">
   <ds:schemaRefs>
-    <ds:schemaRef ds:uri="http://schemas.microsoft.com/office/2006/metadata/contentType"/>
-    <ds:schemaRef ds:uri="http://schemas.microsoft.com/office/2006/metadata/properties/metaAttributes"/>
-    <ds:schemaRef ds:uri="http://www.w3.org/2001/XMLSchema"/>
     <ds:schemaRef ds:uri="http://schemas.microsoft.com/office/2006/metadata/properties"/>
-    <ds:schemaRef ds:uri="http://schemas.openxmlformats.org/package/2006/metadata/core-properties"/>
-    <ds:schemaRef ds:uri="http://purl.org/dc/elements/1.1/"/>
-    <ds:schemaRef ds:uri="http://purl.org/dc/terms/"/>
-    <ds:schemaRef ds:uri="http://schemas.microsoft.com/internal/obd"/>
     <ds:schemaRef ds:uri="http://schemas.microsoft.com/office/infopath/2007/PartnerControls"/>
   </ds:schemaRefs>
 </ds:datastoreItem>
@@ -4126,9 +4130,16 @@
 </file>
 
 <file path=customXml/itemProps3.xml><?xml version="1.0" encoding="utf-8"?>
-<ds:datastoreItem xmlns:ds="http://schemas.openxmlformats.org/officeDocument/2006/customXml" ds:itemID="{90516DBC-4751-4E50-BD2A-469614D3F8BD}">
+<ds:datastoreItem xmlns:ds="http://schemas.openxmlformats.org/officeDocument/2006/customXml" ds:itemID="{67C94F6C-8C98-4E85-BD86-CDCF667B3125}">
   <ds:schemaRefs>
+    <ds:schemaRef ds:uri="http://schemas.microsoft.com/office/2006/metadata/contentType"/>
+    <ds:schemaRef ds:uri="http://schemas.microsoft.com/office/2006/metadata/properties/metaAttributes"/>
+    <ds:schemaRef ds:uri="http://www.w3.org/2001/XMLSchema"/>
     <ds:schemaRef ds:uri="http://schemas.microsoft.com/office/2006/metadata/properties"/>
+    <ds:schemaRef ds:uri="http://schemas.openxmlformats.org/package/2006/metadata/core-properties"/>
+    <ds:schemaRef ds:uri="http://purl.org/dc/elements/1.1/"/>
+    <ds:schemaRef ds:uri="http://purl.org/dc/terms/"/>
+    <ds:schemaRef ds:uri="http://schemas.microsoft.com/internal/obd"/>
     <ds:schemaRef ds:uri="http://schemas.microsoft.com/office/infopath/2007/PartnerControls"/>
   </ds:schemaRefs>
 </ds:datastoreItem>

</xml_diff>

<commit_message>
switch back to A4, following table template doc
</commit_message>
<xml_diff>
--- a/analyses/Brain_template_2022.docx
+++ b/analyses/Brain_template_2022.docx
@@ -640,7 +640,7 @@
           <w:headerReference w:type="first" r:id="rId16"/>
           <w:footerReference w:type="first" r:id="rId17"/>
           <w:type w:val="continuous"/>
-          <w:pgSz w:w="12240" w:h="15840" w:code="1"/>
+          <w:pgSz w:w="11906" w:h="16838" w:code="9"/>
           <w:pgMar w:top="1440" w:right="1440" w:bottom="1440" w:left="1440" w:header="708" w:footer="708" w:gutter="0"/>
           <w:pgNumType w:start="1"/>
           <w:cols w:space="708"/>
@@ -652,29 +652,29 @@
           <w:sz w:val="24"/>
           <w:szCs w:val="24"/>
         </w:rPr>
+        <w:t xml:space="preserve">More specific formatting instructions are provided in the template </w:t>
+      </w:r>
+      <w:r>
+        <w:rPr>
+          <w:sz w:val="24"/>
+          <w:szCs w:val="24"/>
+        </w:rPr>
+        <w:t>below</w:t>
+      </w:r>
+      <w:r>
+        <w:rPr>
+          <w:sz w:val="24"/>
+          <w:szCs w:val="24"/>
+        </w:rPr>
+        <w:t>.</w:t>
+      </w:r>
+    </w:p>
+    <w:p>
+      <w:pPr>
+        <w:pStyle w:val="Title"/>
+      </w:pPr>
+      <w:r>
         <w:lastRenderedPageBreak/>
-        <w:t xml:space="preserve">More specific formatting instructions are provided in the template </w:t>
-      </w:r>
-      <w:r>
-        <w:rPr>
-          <w:sz w:val="24"/>
-          <w:szCs w:val="24"/>
-        </w:rPr>
-        <w:t>below</w:t>
-      </w:r>
-      <w:r>
-        <w:rPr>
-          <w:sz w:val="24"/>
-          <w:szCs w:val="24"/>
-        </w:rPr>
-        <w:t>.</w:t>
-      </w:r>
-    </w:p>
-    <w:p>
-      <w:pPr>
-        <w:pStyle w:val="Title"/>
-      </w:pPr>
-      <w:r>
         <w:t xml:space="preserve">Title is in sentence case, bold, centred and 18 </w:t>
       </w:r>
       <w:proofErr w:type="gramStart"/>
@@ -924,20 +924,20 @@
     <w:p/>
     <w:p>
       <w:r>
+        <w:t>Correspondence to:</w:t>
+      </w:r>
+      <w:r>
+        <w:t xml:space="preserve"> Author name</w:t>
+      </w:r>
+    </w:p>
+    <w:p>
+      <w:r>
+        <w:t xml:space="preserve">Full address </w:t>
+      </w:r>
+    </w:p>
+    <w:p>
+      <w:r>
         <w:lastRenderedPageBreak/>
-        <w:t>Correspondence to:</w:t>
-      </w:r>
-      <w:r>
-        <w:t xml:space="preserve"> Author name</w:t>
-      </w:r>
-    </w:p>
-    <w:p>
-      <w:r>
-        <w:t xml:space="preserve">Full address </w:t>
-      </w:r>
-    </w:p>
-    <w:p>
-      <w:r>
         <w:t>E-mail</w:t>
       </w:r>
     </w:p>
@@ -2349,7 +2349,7 @@
       <w:pPr>
         <w:sectPr>
           <w:type w:val="continuous"/>
-          <w:pgSz w:w="12240" w:h="15840" w:code="1"/>
+          <w:pgSz w:w="11906" w:h="16838" w:code="9"/>
           <w:pgMar w:top="1440" w:right="1440" w:bottom="1440" w:left="1440" w:header="708" w:footer="708" w:gutter="0"/>
           <w:pgNumType w:start="1"/>
           <w:cols w:space="708"/>
@@ -2472,7 +2472,7 @@
     </w:p>
     <w:p/>
     <w:sectPr>
-      <w:pgSz w:w="12240" w:h="15840" w:code="1"/>
+      <w:pgSz w:w="11906" w:h="16838" w:code="9"/>
       <w:pgMar w:top="1440" w:right="1440" w:bottom="1440" w:left="1440" w:header="708" w:footer="708" w:gutter="0"/>
       <w:pgNumType w:start="1"/>
       <w:cols w:space="708"/>
@@ -4051,21 +4051,6 @@
 </file>
 
 <file path=customXml/item1.xml><?xml version="1.0" encoding="utf-8"?>
-<?mso-contentType ?>
-<FormTemplates xmlns="http://schemas.microsoft.com/sharepoint/v3/contenttype/forms">
-  <Display>DocumentLibraryForm</Display>
-  <Edit>DocumentLibraryForm</Edit>
-  <New>DocumentLibraryForm</New>
-</FormTemplates>
-</file>
-
-<file path=customXml/item2.xml><?xml version="1.0" encoding="utf-8"?>
-<p:properties xmlns:p="http://schemas.microsoft.com/office/2006/metadata/properties" xmlns:xsi="http://www.w3.org/2001/XMLSchema-instance" xmlns:pc="http://schemas.microsoft.com/office/infopath/2007/PartnerControls">
-  <documentManagement/>
-</p:properties>
-</file>
-
-<file path=customXml/item3.xml><?xml version="1.0" encoding="utf-8"?>
 <ct:contentTypeSchema xmlns:ct="http://schemas.microsoft.com/office/2006/metadata/contentType" xmlns:ma="http://schemas.microsoft.com/office/2006/metadata/properties/metaAttributes" ct:_="" ma:_="" ma:contentTypeName="Unknown Document Type" ma:contentTypeID="0x010104" ma:contentTypeVersion="0" ma:contentTypeDescription="" ma:contentTypeScope="" ma:versionID="05d83ceaa0bbd2e3bc716e6e66bd857a">
   <xsd:schema xmlns:xsd="http://www.w3.org/2001/XMLSchema" xmlns:xs="http://www.w3.org/2001/XMLSchema" xmlns:p="http://schemas.microsoft.com/office/2006/metadata/properties" targetNamespace="http://schemas.microsoft.com/office/2006/metadata/properties" ma:root="true" ma:fieldsID="b3d69fe45253d5ff147bb69036b756a7">
     <xsd:element name="properties">
@@ -4179,10 +4164,33 @@
 </ct:contentTypeSchema>
 </file>
 
+<file path=customXml/item2.xml><?xml version="1.0" encoding="utf-8"?>
+<p:properties xmlns:p="http://schemas.microsoft.com/office/2006/metadata/properties" xmlns:xsi="http://www.w3.org/2001/XMLSchema-instance" xmlns:pc="http://schemas.microsoft.com/office/infopath/2007/PartnerControls">
+  <documentManagement/>
+</p:properties>
+</file>
+
+<file path=customXml/item3.xml><?xml version="1.0" encoding="utf-8"?>
+<?mso-contentType ?>
+<FormTemplates xmlns="http://schemas.microsoft.com/sharepoint/v3/contenttype/forms">
+  <Display>DocumentLibraryForm</Display>
+  <Edit>DocumentLibraryForm</Edit>
+  <New>DocumentLibraryForm</New>
+</FormTemplates>
+</file>
+
 <file path=customXml/itemProps1.xml><?xml version="1.0" encoding="utf-8"?>
-<ds:datastoreItem xmlns:ds="http://schemas.openxmlformats.org/officeDocument/2006/customXml" ds:itemID="{082F3DAE-950C-4C2A-BF46-CEDCCB8986FB}">
+<ds:datastoreItem xmlns:ds="http://schemas.openxmlformats.org/officeDocument/2006/customXml" ds:itemID="{67C94F6C-8C98-4E85-BD86-CDCF667B3125}">
   <ds:schemaRefs>
-    <ds:schemaRef ds:uri="http://schemas.microsoft.com/sharepoint/v3/contenttype/forms"/>
+    <ds:schemaRef ds:uri="http://schemas.microsoft.com/office/2006/metadata/contentType"/>
+    <ds:schemaRef ds:uri="http://schemas.microsoft.com/office/2006/metadata/properties/metaAttributes"/>
+    <ds:schemaRef ds:uri="http://www.w3.org/2001/XMLSchema"/>
+    <ds:schemaRef ds:uri="http://schemas.microsoft.com/office/2006/metadata/properties"/>
+    <ds:schemaRef ds:uri="http://schemas.openxmlformats.org/package/2006/metadata/core-properties"/>
+    <ds:schemaRef ds:uri="http://purl.org/dc/elements/1.1/"/>
+    <ds:schemaRef ds:uri="http://purl.org/dc/terms/"/>
+    <ds:schemaRef ds:uri="http://schemas.microsoft.com/internal/obd"/>
+    <ds:schemaRef ds:uri="http://schemas.microsoft.com/office/infopath/2007/PartnerControls"/>
   </ds:schemaRefs>
 </ds:datastoreItem>
 </file>
@@ -4197,17 +4205,9 @@
 </file>
 
 <file path=customXml/itemProps3.xml><?xml version="1.0" encoding="utf-8"?>
-<ds:datastoreItem xmlns:ds="http://schemas.openxmlformats.org/officeDocument/2006/customXml" ds:itemID="{67C94F6C-8C98-4E85-BD86-CDCF667B3125}">
+<ds:datastoreItem xmlns:ds="http://schemas.openxmlformats.org/officeDocument/2006/customXml" ds:itemID="{082F3DAE-950C-4C2A-BF46-CEDCCB8986FB}">
   <ds:schemaRefs>
-    <ds:schemaRef ds:uri="http://schemas.microsoft.com/office/2006/metadata/contentType"/>
-    <ds:schemaRef ds:uri="http://schemas.microsoft.com/office/2006/metadata/properties/metaAttributes"/>
-    <ds:schemaRef ds:uri="http://www.w3.org/2001/XMLSchema"/>
-    <ds:schemaRef ds:uri="http://schemas.microsoft.com/office/2006/metadata/properties"/>
-    <ds:schemaRef ds:uri="http://schemas.openxmlformats.org/package/2006/metadata/core-properties"/>
-    <ds:schemaRef ds:uri="http://purl.org/dc/elements/1.1/"/>
-    <ds:schemaRef ds:uri="http://purl.org/dc/terms/"/>
-    <ds:schemaRef ds:uri="http://schemas.microsoft.com/internal/obd"/>
-    <ds:schemaRef ds:uri="http://schemas.microsoft.com/office/infopath/2007/PartnerControls"/>
+    <ds:schemaRef ds:uri="http://schemas.microsoft.com/sharepoint/v3/contenttype/forms"/>
   </ds:schemaRefs>
 </ds:datastoreItem>
 </file>
</xml_diff>